<commit_message>
Component Selection and Antenna Design
Updated the component selection document to include more components, and some reasoning.

Wideband antenna designs were added to the schematic design document to facilitate the large bandwidth required by the pulsed waveform.

Pmax calculation was aded to the pulse radar calculation spreadsheet page.
</commit_message>
<xml_diff>
--- a/Electrical/Analysis+Design/ConfigurableRadar_SchematicDesign.docx
+++ b/Electrical/Analysis+Design/ConfigurableRadar_SchematicDesign.docx
@@ -42,10 +42,10 @@
             <v:path o:extrusionok="f" gradientshapeok="t" o:connecttype="rect"/>
             <o:lock v:ext="edit" aspectratio="t"/>
           </v:shapetype>
-          <v:shape id="_x0000_i1025" type="#_x0000_t75" style="width:396pt;height:163pt" o:ole="">
+          <v:shape id="_x0000_i1025" type="#_x0000_t75" style="width:396pt;height:162.75pt" o:ole="">
             <v:imagedata r:id="rId5" o:title=""/>
           </v:shape>
-          <o:OLEObject Type="Embed" ProgID="Visio.Drawing.15" ShapeID="_x0000_i1025" DrawAspect="Content" ObjectID="_1646235274" r:id="rId6"/>
+          <o:OLEObject Type="Embed" ProgID="Visio.Drawing.15" ShapeID="_x0000_i1025" DrawAspect="Content" ObjectID="_1651479241" r:id="rId6"/>
         </w:object>
       </w:r>
     </w:p>
@@ -6929,10 +6929,10 @@
       </w:pPr>
       <w:r>
         <w:object w:dxaOrig="14401" w:dyaOrig="5910" w14:anchorId="295B055A">
-          <v:shape id="_x0000_i1026" type="#_x0000_t75" style="width:396pt;height:163pt" o:ole="">
+          <v:shape id="_x0000_i1026" type="#_x0000_t75" style="width:396pt;height:162.75pt" o:ole="">
             <v:imagedata r:id="rId7" o:title=""/>
           </v:shape>
-          <o:OLEObject Type="Embed" ProgID="Visio.Drawing.15" ShapeID="_x0000_i1026" DrawAspect="Content" ObjectID="_1646235275" r:id="rId8"/>
+          <o:OLEObject Type="Embed" ProgID="Visio.Drawing.15" ShapeID="_x0000_i1026" DrawAspect="Content" ObjectID="_1651479242" r:id="rId8"/>
         </w:object>
       </w:r>
     </w:p>
@@ -7316,7 +7316,7 @@
           <v:shape id="_x0000_i1027" type="#_x0000_t75" style="width:474pt;height:207pt" o:ole="">
             <v:imagedata r:id="rId9" o:title=""/>
           </v:shape>
-          <o:OLEObject Type="Embed" ProgID="Visio.Drawing.15" ShapeID="_x0000_i1027" DrawAspect="Content" ObjectID="_1646235276" r:id="rId10"/>
+          <o:OLEObject Type="Embed" ProgID="Visio.Drawing.15" ShapeID="_x0000_i1027" DrawAspect="Content" ObjectID="_1651479243" r:id="rId10"/>
         </w:object>
       </w:r>
     </w:p>
@@ -16288,10 +16288,7 @@
         <w:t>Low Noise Amplifier (MAAL-011078)</w:t>
       </w:r>
     </w:p>
-    <w:p>
-      <w:bookmarkStart w:id="0" w:name="_GoBack"/>
-      <w:bookmarkEnd w:id="0"/>
-    </w:p>
+    <w:p/>
     <w:p/>
     <w:p>
       <w:pPr>
@@ -16338,6 +16335,9 @@
     <w:p>
       <w:pPr>
         <w:pStyle w:val="Heading4"/>
+        <w:rPr>
+          <w:rFonts w:hint="eastAsia"/>
+        </w:rPr>
       </w:pPr>
       <w:proofErr w:type="spellStart"/>
       <w:r>
@@ -16345,24 +16345,34 @@
       </w:r>
       <w:proofErr w:type="spellEnd"/>
     </w:p>
-    <w:p/>
     <w:p>
       <w:pPr>
         <w:rPr>
-          <w:rFonts w:hint="eastAsia"/>
+          <w:b/>
         </w:rPr>
       </w:pPr>
+      <w:r>
+        <w:rPr>
+          <w:b/>
+        </w:rPr>
+        <w:t xml:space="preserve">Layer </w:t>
+      </w:r>
+      <w:r>
+        <w:rPr>
+          <w:b/>
+        </w:rPr>
+        <w:t>Stack-up</w:t>
+      </w:r>
     </w:p>
     <w:p>
       <w:r>
         <w:rPr>
           <w:noProof/>
         </w:rPr>
-        <w:lastRenderedPageBreak/>
         <w:drawing>
-          <wp:inline distT="0" distB="0" distL="0" distR="0" wp14:anchorId="739F909E" wp14:editId="60C47820">
-            <wp:extent cx="5934710" cy="7910195"/>
-            <wp:effectExtent l="0" t="0" r="8890" b="0"/>
+          <wp:inline distT="0" distB="0" distL="0" distR="0" wp14:anchorId="739F909E" wp14:editId="6301870B">
+            <wp:extent cx="4752246" cy="6334125"/>
+            <wp:effectExtent l="0" t="0" r="0" b="0"/>
             <wp:docPr id="15" name="Picture 15" descr="C:\Users\sdorsay\Desktop\1059593612581t.jpg"/>
             <wp:cNvGraphicFramePr>
               <a:graphicFrameLocks xmlns:a="http://schemas.openxmlformats.org/drawingml/2006/main" noChangeAspect="1"/>
@@ -16392,7 +16402,7 @@
                   <pic:spPr bwMode="auto">
                     <a:xfrm>
                       <a:off x="0" y="0"/>
-                      <a:ext cx="5934710" cy="7910195"/>
+                      <a:ext cx="4753739" cy="6336115"/>
                     </a:xfrm>
                     <a:prstGeom prst="rect">
                       <a:avLst/>
@@ -16411,12 +16421,24 @@
     </w:p>
     <w:p/>
     <w:p>
+      <w:pPr>
+        <w:rPr>
+          <w:b/>
+        </w:rPr>
+      </w:pPr>
+      <w:r>
+        <w:rPr>
+          <w:b/>
+        </w:rPr>
+        <w:t>Geometry</w:t>
+      </w:r>
+    </w:p>
+    <w:p>
       <w:r>
         <w:lastRenderedPageBreak/>
         <w:t>https://www.pasternack.com/t-calculator-microstrip-ant.aspx</w:t>
       </w:r>
     </w:p>
-    <w:p/>
     <w:p>
       <w:pPr>
         <w:jc w:val="center"/>
@@ -16426,8 +16448,8 @@
           <w:noProof/>
         </w:rPr>
         <w:drawing>
-          <wp:inline distT="0" distB="0" distL="0" distR="0" wp14:anchorId="4AE89B27" wp14:editId="79A7FACD">
-            <wp:extent cx="2139315" cy="2139315"/>
+          <wp:inline distT="0" distB="0" distL="0" distR="0" wp14:anchorId="4AE89B27" wp14:editId="14ACDF41">
+            <wp:extent cx="2724150" cy="2724150"/>
             <wp:effectExtent l="0" t="0" r="0" b="0"/>
             <wp:docPr id="16" name="Picture 16" descr="https://www.pasternack.com/Images/reference-tools/images/MICROSTRIP-PATCH-ANTENNA_250px.png"/>
             <wp:cNvGraphicFramePr>
@@ -16458,7 +16480,7 @@
                   <pic:spPr bwMode="auto">
                     <a:xfrm>
                       <a:off x="0" y="0"/>
-                      <a:ext cx="2139315" cy="2139315"/>
+                      <a:ext cx="2724150" cy="2724150"/>
                     </a:xfrm>
                     <a:prstGeom prst="rect">
                       <a:avLst/>
@@ -16609,18 +16631,128 @@
       </m:oMathPara>
     </w:p>
     <w:p/>
+    <w:p>
+      <w:pPr>
+        <w:rPr>
+          <w:b/>
+        </w:rPr>
+      </w:pPr>
+      <w:r>
+        <w:rPr>
+          <w:b/>
+        </w:rPr>
+        <w:t>Simulations</w:t>
+      </w:r>
+    </w:p>
+    <w:p/>
+    <w:p>
+      <w:pPr>
+        <w:pStyle w:val="Heading4"/>
+        <w:rPr>
+          <w:rFonts w:hint="eastAsia"/>
+        </w:rPr>
+      </w:pPr>
+      <w:r>
+        <w:t>OSH Park</w:t>
+      </w:r>
+    </w:p>
+    <w:p>
+      <w:pPr>
+        <w:rPr>
+          <w:b/>
+        </w:rPr>
+      </w:pPr>
+      <w:r>
+        <w:rPr>
+          <w:b/>
+        </w:rPr>
+        <w:t>Layer Stack-up</w:t>
+      </w:r>
+    </w:p>
     <w:p/>
     <w:p/>
     <w:p>
       <w:pPr>
-        <w:pStyle w:val="Heading4"/>
-        <w:rPr>
-          <w:rFonts w:hint="eastAsia"/>
+        <w:rPr>
+          <w:b/>
         </w:rPr>
       </w:pPr>
       <w:r>
-        <w:t>OSH Park</w:t>
-      </w:r>
+        <w:rPr>
+          <w:b/>
+        </w:rPr>
+        <w:t>Geometry</w:t>
+      </w:r>
+    </w:p>
+    <w:p/>
+    <w:p/>
+    <w:p>
+      <w:pPr>
+        <w:rPr>
+          <w:b/>
+        </w:rPr>
+      </w:pPr>
+      <w:r>
+        <w:rPr>
+          <w:b/>
+        </w:rPr>
+        <w:t>Simulations</w:t>
+      </w:r>
+    </w:p>
+    <w:p>
+      <w:bookmarkStart w:id="0" w:name="_GoBack"/>
+      <w:bookmarkEnd w:id="0"/>
+    </w:p>
+    <w:p>
+      <w:pPr>
+        <w:pStyle w:val="Heading3"/>
+      </w:pPr>
+      <w:r>
+        <w:lastRenderedPageBreak/>
+        <w:t xml:space="preserve">Antipodal </w:t>
+      </w:r>
+      <w:r>
+        <w:t>Vivaldi Antenna</w:t>
+      </w:r>
+    </w:p>
+    <w:p>
+      <w:hyperlink r:id="rId29" w:history="1">
+        <w:r>
+          <w:rPr>
+            <w:rStyle w:val="Hyperlink"/>
+          </w:rPr>
+          <w:t>https://www.hindawi.com/journals/ijge/2012/916176/</w:t>
+        </w:r>
+      </w:hyperlink>
+    </w:p>
+    <w:p>
+      <w:hyperlink r:id="rId30" w:history="1">
+        <w:r>
+          <w:rPr>
+            <w:rStyle w:val="Hyperlink"/>
+          </w:rPr>
+          <w:t>https://www.hindawi.com/journals/ijap/2017/9627649/</w:t>
+        </w:r>
+      </w:hyperlink>
+    </w:p>
+    <w:p/>
+    <w:p>
+      <w:pPr>
+        <w:pStyle w:val="Heading3"/>
+      </w:pPr>
+      <w:r>
+        <w:t>Printed Log-Periodic Dipole Antenna (PLPDA)</w:t>
+      </w:r>
+    </w:p>
+    <w:p>
+      <w:hyperlink r:id="rId31" w:history="1">
+        <w:r>
+          <w:rPr>
+            <w:rStyle w:val="Hyperlink"/>
+          </w:rPr>
+          <w:t>https://www.hindawi.com/journals/ijap/2013/430618/</w:t>
+        </w:r>
+      </w:hyperlink>
     </w:p>
     <w:p/>
     <w:p>
@@ -17539,7 +17671,7 @@
           <v:shape id="_x0000_i1028" type="#_x0000_t75" style="width:474pt;height:207pt" o:ole="">
             <v:imagedata r:id="rId9" o:title=""/>
           </v:shape>
-          <o:OLEObject Type="Embed" ProgID="Visio.Drawing.15" ShapeID="_x0000_i1028" DrawAspect="Content" ObjectID="_1646235277" r:id="rId29"/>
+          <o:OLEObject Type="Embed" ProgID="Visio.Drawing.15" ShapeID="_x0000_i1028" DrawAspect="Content" ObjectID="_1651479244" r:id="rId32"/>
         </w:object>
       </w:r>
     </w:p>
@@ -18812,6 +18944,17 @@
       </w:tcPr>
     </w:tblStylePr>
   </w:style>
+  <w:style w:type="character" w:styleId="Hyperlink">
+    <w:name w:val="Hyperlink"/>
+    <w:basedOn w:val="DefaultParagraphFont"/>
+    <w:uiPriority w:val="99"/>
+    <w:unhideWhenUsed/>
+    <w:rsid w:val="0005678A"/>
+    <w:rPr>
+      <w:color w:val="B8FA56" w:themeColor="hyperlink"/>
+      <w:u w:val="single"/>
+    </w:rPr>
+  </w:style>
 </w:styles>
 </file>
 

</xml_diff>